<commit_message>
updating justin's r file
</commit_message>
<xml_diff>
--- a/Source Files/sources.docx
+++ b/Source Files/sources.docx
@@ -40,15 +40,7 @@
     </w:p>
     <w:p>
       <w:r>
-        <w:t xml:space="preserve">2015 Impala </w:t>
-      </w:r>
-      <w:proofErr w:type="gramStart"/>
-      <w:r>
-        <w:t>duel</w:t>
-      </w:r>
-      <w:proofErr w:type="gramEnd"/>
-      <w:r>
-        <w:t xml:space="preserve">-fuel: </w:t>
+        <w:t xml:space="preserve">2015 Impala duel-fuel: </w:t>
       </w:r>
       <w:hyperlink r:id="rId6" w:history="1">
         <w:r>
@@ -61,15 +53,7 @@
     </w:p>
     <w:p>
       <w:r>
-        <w:t xml:space="preserve">2016 Impala </w:t>
-      </w:r>
-      <w:proofErr w:type="gramStart"/>
-      <w:r>
-        <w:t>duel</w:t>
-      </w:r>
-      <w:proofErr w:type="gramEnd"/>
-      <w:r>
-        <w:t xml:space="preserve">-fuel: </w:t>
+        <w:t xml:space="preserve">2016 Impala duel-fuel: </w:t>
       </w:r>
       <w:hyperlink r:id="rId7" w:history="1">
         <w:r>
@@ -82,15 +66,7 @@
     </w:p>
     <w:p>
       <w:r>
-        <w:t xml:space="preserve">2017 Impala </w:t>
-      </w:r>
-      <w:proofErr w:type="gramStart"/>
-      <w:r>
-        <w:t>duel</w:t>
-      </w:r>
-      <w:proofErr w:type="gramEnd"/>
-      <w:r>
-        <w:t xml:space="preserve">-fuel: </w:t>
+        <w:t xml:space="preserve">2017 Impala duel-fuel: </w:t>
       </w:r>
       <w:hyperlink r:id="rId8" w:history="1">
         <w:r>
@@ -223,13 +199,8 @@
       <w:r>
         <w:t xml:space="preserve">2015: </w:t>
       </w:r>
-      <w:proofErr w:type="gramStart"/>
-      <w:r>
-        <w:t>https://www.google.com/search?q=2015+kia+soul+ev+hp&amp;rlz=1C1SQJL_enUS874US886&amp;oq=2015+kia+soul+ev+hp&amp;aqs=chrome..</w:t>
-      </w:r>
-      <w:proofErr w:type="gramEnd"/>
-      <w:r>
-        <w:t>69i57j0i333l3.6584j1j9&amp;sourceid=chrome&amp;ie=UTF-8</w:t>
+      <w:r>
+        <w:t>https://www.google.com/search?q=2015+kia+soul+ev+hp&amp;rlz=1C1SQJL_enUS874US886&amp;oq=2015+kia+soul+ev+hp&amp;aqs=chrome..69i57j0i333l3.6584j1j9&amp;sourceid=chrome&amp;ie=UTF-8</w:t>
       </w:r>
     </w:p>
     <w:p>
@@ -278,7 +249,7 @@
       <w:r>
         <w:t xml:space="preserve">: </w:t>
       </w:r>
-      <w:hyperlink r:id="rId17" w:history="1">
+      <w:hyperlink r:id="rId17" w:anchor="compare-specs" w:history="1">
         <w:r>
           <w:rPr>
             <w:rStyle w:val="Hyperlink"/>
@@ -394,7 +365,7 @@
       <w:r>
         <w:t xml:space="preserve">2015 Mercedes M-Class: </w:t>
       </w:r>
-      <w:hyperlink r:id="rId25" w:history="1">
+      <w:hyperlink r:id="rId25" w:anchor="compare-specs" w:history="1">
         <w:r>
           <w:rPr>
             <w:rStyle w:val="Hyperlink"/>
@@ -407,7 +378,7 @@
       <w:r>
         <w:t xml:space="preserve">2014 – 2016 Nissan Leaf: </w:t>
       </w:r>
-      <w:hyperlink r:id="rId26" w:history="1">
+      <w:hyperlink r:id="rId26" w:anchor="compare-specs" w:history="1">
         <w:r>
           <w:rPr>
             <w:rStyle w:val="Hyperlink"/>
@@ -424,6 +395,67 @@
     <w:p>
       <w:r>
         <w:t>https://www.youtube.com/watch?v=4x04M8YwOBw</w:t>
+      </w:r>
+    </w:p>
+    <w:p>
+      <w:r>
+        <w:t xml:space="preserve">1997 Oldsmobile </w:t>
+      </w:r>
+      <w:proofErr w:type="spellStart"/>
+      <w:r>
+        <w:t>Achieva</w:t>
+      </w:r>
+      <w:proofErr w:type="spellEnd"/>
+      <w:r>
+        <w:t xml:space="preserve">: </w:t>
+      </w:r>
+      <w:hyperlink r:id="rId27" w:history="1">
+        <w:r>
+          <w:rPr>
+            <w:rStyle w:val="Hyperlink"/>
+          </w:rPr>
+          <w:t>https://www.google.com/search?rlz=1C1SQJL_enUS874US886&amp;ei=47kTYObLO4aFtQbOzK24DA&amp;q=1997+oldsmobile+achieva+transmission+type&amp;oq=1997+oldsmobile+achieva+transmission+type&amp;gs_lcp=C</w:t>
+        </w:r>
+        <w:r>
+          <w:rPr>
+            <w:rStyle w:val="Hyperlink"/>
+          </w:rPr>
+          <w:lastRenderedPageBreak/>
+          <w:t>gZwc3ktYWIQAzIFCCEQoAEyBQghEKsCOgcIABBHELADOgIIADoFCAAQyQM6BggAEBYQHjoHCCEQChCgAToICCEQFhAdEB5Q_1ZY1Hpg5ntoBHACeACAAZ8BiAG4DpIBBDE5LjKYAQCgAQGqAQdnd3Mtd2l6yAEIwAEB&amp;sclient=psy-ab&amp;ved=0ahUKEwimydv5z8DuAhWGQs0KHU5mC8cQ4dUDCA0&amp;uact=5</w:t>
+        </w:r>
+      </w:hyperlink>
+    </w:p>
+    <w:p>
+      <w:r>
+        <w:t xml:space="preserve">2000 Pontiac Firebird: </w:t>
+      </w:r>
+      <w:hyperlink r:id="rId28" w:history="1">
+        <w:r>
+          <w:rPr>
+            <w:rStyle w:val="Hyperlink"/>
+          </w:rPr>
+          <w:t>https://www.fueleconomy.gov/feg/bymodel/2000_Pontiac_FirebirdTrans_Am.shtml</w:t>
+        </w:r>
+      </w:hyperlink>
+    </w:p>
+    <w:p>
+      <w:r>
+        <w:t xml:space="preserve">1999 GMC Jimmy: </w:t>
+      </w:r>
+    </w:p>
+    <w:p>
+      <w:hyperlink r:id="rId29" w:history="1">
+        <w:r>
+          <w:rPr>
+            <w:rStyle w:val="Hyperlink"/>
+          </w:rPr>
+          <w:t>https://www.fueleconomy.gov/feg/Find.do?action=sbs&amp;id=15462&amp;id=15463&amp;id=15525&amp;id=15526</w:t>
+        </w:r>
+      </w:hyperlink>
+    </w:p>
+    <w:p>
+      <w:r>
+        <w:t>2000 GMC Jimmy:</w:t>
       </w:r>
     </w:p>
     <w:p/>

</xml_diff>